<commit_message>
Tabla comparativa del model analysis
</commit_message>
<xml_diff>
--- a/Informe Proyecto Final.docx
+++ b/Informe Proyecto Final.docx
@@ -659,6 +659,968 @@
           <w:u w:val="none"/>
         </w:rPr>
         <w:t>Model</w:t>
+      </w:r>
+      <w:proofErr w:type="spellEnd"/>
+      <w:r>
+        <w:rPr>
+          <w:rStyle w:val="IntenseReference"/>
+          <w:b/>
+          <w:smallCaps w:val="0"/>
+          <w:color w:val="auto"/>
+          <w:u w:val="none"/>
+        </w:rPr>
+        <w:t xml:space="preserve"> </w:t>
+      </w:r>
+      <w:proofErr w:type="spellStart"/>
+      <w:r>
+        <w:rPr>
+          <w:rStyle w:val="IntenseReference"/>
+          <w:b/>
+          <w:smallCaps w:val="0"/>
+          <w:color w:val="auto"/>
+          <w:u w:val="none"/>
+        </w:rPr>
+        <w:t>Analysis</w:t>
+      </w:r>
+      <w:proofErr w:type="spellEnd"/>
+    </w:p>
+    <w:tbl>
+      <w:tblPr>
+        <w:tblStyle w:val="TableGrid"/>
+        <w:tblW w:w="0" w:type="auto"/>
+        <w:tblLook w:val="04A0" w:firstRow="1" w:lastRow="0" w:firstColumn="1" w:lastColumn="0" w:noHBand="0" w:noVBand="1"/>
+      </w:tblPr>
+      <w:tblGrid>
+        <w:gridCol w:w="1402"/>
+        <w:gridCol w:w="2010"/>
+        <w:gridCol w:w="1868"/>
+        <w:gridCol w:w="1868"/>
+        <w:gridCol w:w="1868"/>
+      </w:tblGrid>
+      <w:tr>
+        <w:tc>
+          <w:tcPr>
+            <w:tcW w:w="1952" w:type="dxa"/>
+            <w:vMerge w:val="restart"/>
+          </w:tcPr>
+          <w:p>
+            <w:pPr>
+              <w:jc w:val="center"/>
+              <w:rPr>
+                <w:rStyle w:val="IntenseReference"/>
+                <w:b w:val="0"/>
+                <w:smallCaps w:val="0"/>
+                <w:color w:val="auto"/>
+                <w:u w:val="none"/>
+              </w:rPr>
+            </w:pPr>
+            <w:proofErr w:type="spellStart"/>
+            <w:r>
+              <w:rPr>
+                <w:rStyle w:val="IntenseReference"/>
+                <w:b w:val="0"/>
+                <w:smallCaps w:val="0"/>
+                <w:color w:val="auto"/>
+                <w:u w:val="none"/>
+              </w:rPr>
+              <w:t>Model</w:t>
+            </w:r>
+            <w:proofErr w:type="spellEnd"/>
+          </w:p>
+        </w:tc>
+        <w:tc>
+          <w:tcPr>
+            <w:tcW w:w="3970" w:type="dxa"/>
+            <w:gridSpan w:val="2"/>
+          </w:tcPr>
+          <w:p>
+            <w:pPr>
+              <w:jc w:val="center"/>
+              <w:rPr>
+                <w:rStyle w:val="IntenseReference"/>
+                <w:b w:val="0"/>
+                <w:smallCaps w:val="0"/>
+                <w:color w:val="auto"/>
+                <w:u w:val="none"/>
+              </w:rPr>
+            </w:pPr>
+            <w:proofErr w:type="spellStart"/>
+            <w:r>
+              <w:rPr>
+                <w:rStyle w:val="IntenseReference"/>
+                <w:b w:val="0"/>
+                <w:smallCaps w:val="0"/>
+                <w:color w:val="auto"/>
+                <w:u w:val="none"/>
+              </w:rPr>
+              <w:t>Accuracy</w:t>
+            </w:r>
+            <w:proofErr w:type="spellEnd"/>
+          </w:p>
+        </w:tc>
+        <w:tc>
+          <w:tcPr>
+            <w:tcW w:w="3094" w:type="dxa"/>
+            <w:gridSpan w:val="2"/>
+          </w:tcPr>
+          <w:p>
+            <w:pPr>
+              <w:jc w:val="center"/>
+              <w:rPr>
+                <w:rStyle w:val="IntenseReference"/>
+                <w:b w:val="0"/>
+                <w:smallCaps w:val="0"/>
+                <w:color w:val="auto"/>
+                <w:u w:val="none"/>
+              </w:rPr>
+            </w:pPr>
+            <w:r>
+              <w:rPr>
+                <w:rStyle w:val="IntenseReference"/>
+                <w:b w:val="0"/>
+                <w:smallCaps w:val="0"/>
+                <w:color w:val="auto"/>
+                <w:u w:val="none"/>
+              </w:rPr>
+              <w:t>Error</w:t>
+            </w:r>
+          </w:p>
+        </w:tc>
+      </w:tr>
+      <w:tr>
+        <w:tc>
+          <w:tcPr>
+            <w:tcW w:w="1952" w:type="dxa"/>
+            <w:vMerge/>
+          </w:tcPr>
+          <w:p>
+            <w:pPr>
+              <w:rPr>
+                <w:rStyle w:val="IntenseReference"/>
+                <w:b w:val="0"/>
+                <w:smallCaps w:val="0"/>
+                <w:color w:val="auto"/>
+                <w:u w:val="none"/>
+              </w:rPr>
+            </w:pPr>
+          </w:p>
+        </w:tc>
+        <w:tc>
+          <w:tcPr>
+            <w:tcW w:w="2492" w:type="dxa"/>
+          </w:tcPr>
+          <w:p>
+            <w:pPr>
+              <w:jc w:val="center"/>
+              <w:rPr>
+                <w:rFonts w:ascii="Helvetica" w:hAnsi="Helvetica" w:cs="Helvetica"/>
+                <w:color w:val="000000"/>
+                <w:sz w:val="21"/>
+                <w:szCs w:val="21"/>
+                <w:shd w:val="clear" w:color="auto" w:fill="FFFFFF"/>
+              </w:rPr>
+            </w:pPr>
+            <w:r>
+              <w:rPr>
+                <w:rFonts w:ascii="Helvetica" w:hAnsi="Helvetica" w:cs="Helvetica"/>
+                <w:color w:val="000000"/>
+                <w:sz w:val="21"/>
+                <w:szCs w:val="21"/>
+                <w:shd w:val="clear" w:color="auto" w:fill="FFFFFF"/>
+              </w:rPr>
+              <w:t>Training set</w:t>
+            </w:r>
+          </w:p>
+        </w:tc>
+        <w:tc>
+          <w:tcPr>
+            <w:tcW w:w="1478" w:type="dxa"/>
+          </w:tcPr>
+          <w:p>
+            <w:pPr>
+              <w:jc w:val="center"/>
+              <w:rPr>
+                <w:rStyle w:val="IntenseReference"/>
+                <w:b w:val="0"/>
+                <w:smallCaps w:val="0"/>
+                <w:color w:val="auto"/>
+                <w:u w:val="none"/>
+              </w:rPr>
+            </w:pPr>
+            <w:r>
+              <w:rPr>
+                <w:rStyle w:val="IntenseReference"/>
+                <w:b w:val="0"/>
+                <w:smallCaps w:val="0"/>
+                <w:color w:val="auto"/>
+                <w:u w:val="none"/>
+              </w:rPr>
+              <w:t>Test set</w:t>
+            </w:r>
+          </w:p>
+        </w:tc>
+        <w:tc>
+          <w:tcPr>
+            <w:tcW w:w="1627" w:type="dxa"/>
+          </w:tcPr>
+          <w:p>
+            <w:pPr>
+              <w:jc w:val="center"/>
+              <w:rPr>
+                <w:rStyle w:val="IntenseReference"/>
+                <w:b w:val="0"/>
+                <w:smallCaps w:val="0"/>
+                <w:color w:val="auto"/>
+                <w:u w:val="none"/>
+              </w:rPr>
+            </w:pPr>
+            <w:r>
+              <w:rPr>
+                <w:rFonts w:ascii="Helvetica" w:hAnsi="Helvetica" w:cs="Helvetica"/>
+                <w:color w:val="000000"/>
+                <w:sz w:val="21"/>
+                <w:szCs w:val="21"/>
+                <w:shd w:val="clear" w:color="auto" w:fill="FFFFFF"/>
+              </w:rPr>
+              <w:t>Training set</w:t>
+            </w:r>
+          </w:p>
+        </w:tc>
+        <w:tc>
+          <w:tcPr>
+            <w:tcW w:w="1467" w:type="dxa"/>
+          </w:tcPr>
+          <w:p>
+            <w:pPr>
+              <w:jc w:val="center"/>
+              <w:rPr>
+                <w:rStyle w:val="IntenseReference"/>
+                <w:b w:val="0"/>
+                <w:smallCaps w:val="0"/>
+                <w:color w:val="auto"/>
+                <w:u w:val="none"/>
+              </w:rPr>
+            </w:pPr>
+            <w:r>
+              <w:rPr>
+                <w:rStyle w:val="IntenseReference"/>
+                <w:b w:val="0"/>
+                <w:smallCaps w:val="0"/>
+                <w:color w:val="auto"/>
+                <w:u w:val="none"/>
+              </w:rPr>
+              <w:t>Test set</w:t>
+            </w:r>
+          </w:p>
+        </w:tc>
+      </w:tr>
+      <w:tr>
+        <w:tc>
+          <w:tcPr>
+            <w:tcW w:w="1952" w:type="dxa"/>
+          </w:tcPr>
+          <w:p>
+            <w:pPr>
+              <w:rPr>
+                <w:rStyle w:val="IntenseReference"/>
+                <w:b w:val="0"/>
+                <w:smallCaps w:val="0"/>
+                <w:color w:val="auto"/>
+                <w:u w:val="none"/>
+              </w:rPr>
+            </w:pPr>
+            <w:r>
+              <w:rPr>
+                <w:rStyle w:val="IntenseReference"/>
+                <w:b w:val="0"/>
+                <w:smallCaps w:val="0"/>
+                <w:color w:val="auto"/>
+                <w:u w:val="none"/>
+              </w:rPr>
+              <w:t xml:space="preserve">Linear </w:t>
+            </w:r>
+            <w:proofErr w:type="spellStart"/>
+            <w:r>
+              <w:rPr>
+                <w:rStyle w:val="IntenseReference"/>
+                <w:b w:val="0"/>
+                <w:smallCaps w:val="0"/>
+                <w:color w:val="auto"/>
+                <w:u w:val="none"/>
+              </w:rPr>
+              <w:t>Regression</w:t>
+            </w:r>
+            <w:proofErr w:type="spellEnd"/>
+            <w:r>
+              <w:rPr>
+                <w:rStyle w:val="IntenseReference"/>
+                <w:b w:val="0"/>
+                <w:smallCaps w:val="0"/>
+                <w:color w:val="auto"/>
+                <w:u w:val="none"/>
+              </w:rPr>
+              <w:t xml:space="preserve"> </w:t>
+            </w:r>
+            <w:proofErr w:type="spellStart"/>
+            <w:r>
+              <w:rPr>
+                <w:rStyle w:val="IntenseReference"/>
+                <w:b w:val="0"/>
+                <w:smallCaps w:val="0"/>
+                <w:color w:val="auto"/>
+                <w:u w:val="none"/>
+              </w:rPr>
+              <w:t>Model</w:t>
+            </w:r>
+            <w:proofErr w:type="spellEnd"/>
+          </w:p>
+        </w:tc>
+        <w:tc>
+          <w:tcPr>
+            <w:tcW w:w="2492" w:type="dxa"/>
+          </w:tcPr>
+          <w:p>
+            <w:pPr>
+              <w:rPr>
+                <w:rStyle w:val="IntenseReference"/>
+                <w:b w:val="0"/>
+                <w:smallCaps w:val="0"/>
+                <w:color w:val="auto"/>
+                <w:sz w:val="18"/>
+                <w:u w:val="none"/>
+              </w:rPr>
+            </w:pPr>
+            <w:r>
+              <w:rPr>
+                <w:rFonts w:ascii="Helvetica" w:hAnsi="Helvetica" w:cs="Helvetica"/>
+                <w:color w:val="000000"/>
+                <w:sz w:val="18"/>
+                <w:szCs w:val="21"/>
+                <w:shd w:val="clear" w:color="auto" w:fill="FFFFFF"/>
+              </w:rPr>
+              <w:t>0.757142857142857</w:t>
+            </w:r>
+          </w:p>
+        </w:tc>
+        <w:tc>
+          <w:tcPr>
+            <w:tcW w:w="1478" w:type="dxa"/>
+          </w:tcPr>
+          <w:p>
+            <w:pPr>
+              <w:rPr>
+                <w:rStyle w:val="IntenseReference"/>
+                <w:b w:val="0"/>
+                <w:smallCaps w:val="0"/>
+                <w:color w:val="auto"/>
+                <w:sz w:val="18"/>
+                <w:u w:val="none"/>
+              </w:rPr>
+            </w:pPr>
+            <w:r>
+              <w:rPr>
+                <w:rFonts w:ascii="Helvetica" w:hAnsi="Helvetica" w:cs="Helvetica"/>
+                <w:color w:val="000000"/>
+                <w:sz w:val="18"/>
+                <w:szCs w:val="21"/>
+                <w:shd w:val="clear" w:color="auto" w:fill="FFFFFF"/>
+              </w:rPr>
+              <w:t>0.766666666666667</w:t>
+            </w:r>
+          </w:p>
+        </w:tc>
+        <w:tc>
+          <w:tcPr>
+            <w:tcW w:w="1627" w:type="dxa"/>
+          </w:tcPr>
+          <w:p>
+            <w:pPr>
+              <w:rPr>
+                <w:rStyle w:val="IntenseReference"/>
+                <w:b w:val="0"/>
+                <w:smallCaps w:val="0"/>
+                <w:color w:val="auto"/>
+                <w:sz w:val="18"/>
+                <w:u w:val="none"/>
+              </w:rPr>
+            </w:pPr>
+            <w:r>
+              <w:rPr>
+                <w:rFonts w:ascii="Helvetica" w:hAnsi="Helvetica" w:cs="Helvetica"/>
+                <w:color w:val="000000"/>
+                <w:sz w:val="18"/>
+                <w:szCs w:val="21"/>
+                <w:shd w:val="clear" w:color="auto" w:fill="FFFFFF"/>
+              </w:rPr>
+              <w:t>0.242857142857143</w:t>
+            </w:r>
+          </w:p>
+        </w:tc>
+        <w:tc>
+          <w:tcPr>
+            <w:tcW w:w="1467" w:type="dxa"/>
+          </w:tcPr>
+          <w:p>
+            <w:pPr>
+              <w:rPr>
+                <w:rStyle w:val="IntenseReference"/>
+                <w:b w:val="0"/>
+                <w:smallCaps w:val="0"/>
+                <w:color w:val="auto"/>
+                <w:sz w:val="18"/>
+                <w:u w:val="none"/>
+              </w:rPr>
+            </w:pPr>
+            <w:r>
+              <w:rPr>
+                <w:rFonts w:ascii="Helvetica" w:hAnsi="Helvetica" w:cs="Helvetica"/>
+                <w:color w:val="000000"/>
+                <w:sz w:val="18"/>
+                <w:szCs w:val="21"/>
+                <w:shd w:val="clear" w:color="auto" w:fill="FFFFFF"/>
+              </w:rPr>
+              <w:t>0.233333333333333</w:t>
+            </w:r>
+          </w:p>
+        </w:tc>
+      </w:tr>
+      <w:tr>
+        <w:tc>
+          <w:tcPr>
+            <w:tcW w:w="1952" w:type="dxa"/>
+          </w:tcPr>
+          <w:p>
+            <w:pPr>
+              <w:rPr>
+                <w:rStyle w:val="IntenseReference"/>
+                <w:b w:val="0"/>
+                <w:smallCaps w:val="0"/>
+                <w:color w:val="auto"/>
+                <w:u w:val="none"/>
+              </w:rPr>
+            </w:pPr>
+            <w:proofErr w:type="spellStart"/>
+            <w:r>
+              <w:rPr>
+                <w:rStyle w:val="IntenseReference"/>
+                <w:b w:val="0"/>
+                <w:smallCaps w:val="0"/>
+                <w:color w:val="auto"/>
+                <w:u w:val="none"/>
+              </w:rPr>
+              <w:t>Logistic</w:t>
+            </w:r>
+            <w:proofErr w:type="spellEnd"/>
+            <w:r>
+              <w:rPr>
+                <w:rStyle w:val="IntenseReference"/>
+                <w:b w:val="0"/>
+                <w:smallCaps w:val="0"/>
+                <w:color w:val="auto"/>
+                <w:u w:val="none"/>
+              </w:rPr>
+              <w:t xml:space="preserve"> </w:t>
+            </w:r>
+            <w:proofErr w:type="spellStart"/>
+            <w:r>
+              <w:rPr>
+                <w:rStyle w:val="IntenseReference"/>
+                <w:b w:val="0"/>
+                <w:smallCaps w:val="0"/>
+                <w:color w:val="auto"/>
+                <w:u w:val="none"/>
+              </w:rPr>
+              <w:t>Regression</w:t>
+            </w:r>
+            <w:proofErr w:type="spellEnd"/>
+            <w:r>
+              <w:rPr>
+                <w:rStyle w:val="IntenseReference"/>
+                <w:b w:val="0"/>
+                <w:smallCaps w:val="0"/>
+                <w:color w:val="auto"/>
+                <w:u w:val="none"/>
+              </w:rPr>
+              <w:t xml:space="preserve"> </w:t>
+            </w:r>
+            <w:proofErr w:type="spellStart"/>
+            <w:r>
+              <w:rPr>
+                <w:rStyle w:val="IntenseReference"/>
+                <w:b w:val="0"/>
+                <w:smallCaps w:val="0"/>
+                <w:color w:val="auto"/>
+                <w:u w:val="none"/>
+              </w:rPr>
+              <w:t>Model</w:t>
+            </w:r>
+            <w:proofErr w:type="spellEnd"/>
+          </w:p>
+        </w:tc>
+        <w:tc>
+          <w:tcPr>
+            <w:tcW w:w="2492" w:type="dxa"/>
+          </w:tcPr>
+          <w:p>
+            <w:pPr>
+              <w:rPr>
+                <w:rFonts w:ascii="Helvetica" w:hAnsi="Helvetica" w:cs="Helvetica"/>
+                <w:bCs/>
+                <w:color w:val="000000"/>
+                <w:szCs w:val="21"/>
+                <w:shd w:val="clear" w:color="auto" w:fill="FFFFFF"/>
+              </w:rPr>
+            </w:pPr>
+            <w:r>
+              <w:rPr>
+                <w:rFonts w:ascii="Helvetica" w:hAnsi="Helvetica" w:cs="Helvetica"/>
+                <w:color w:val="000000"/>
+                <w:sz w:val="18"/>
+                <w:szCs w:val="21"/>
+                <w:shd w:val="clear" w:color="auto" w:fill="FFFFFF"/>
+              </w:rPr>
+              <w:t>0.783333333333333</w:t>
+            </w:r>
+          </w:p>
+        </w:tc>
+        <w:tc>
+          <w:tcPr>
+            <w:tcW w:w="1478" w:type="dxa"/>
+          </w:tcPr>
+          <w:p>
+            <w:pPr>
+              <w:rPr>
+                <w:rFonts w:ascii="Helvetica" w:hAnsi="Helvetica" w:cs="Helvetica"/>
+                <w:bCs/>
+                <w:color w:val="000000"/>
+                <w:szCs w:val="21"/>
+                <w:shd w:val="clear" w:color="auto" w:fill="FFFFFF"/>
+              </w:rPr>
+            </w:pPr>
+            <w:r>
+              <w:rPr>
+                <w:rFonts w:ascii="Helvetica" w:hAnsi="Helvetica" w:cs="Helvetica"/>
+                <w:bCs/>
+                <w:color w:val="000000"/>
+                <w:sz w:val="18"/>
+                <w:szCs w:val="21"/>
+                <w:shd w:val="clear" w:color="auto" w:fill="FFFFFF"/>
+              </w:rPr>
+              <w:t>0.783333333333333</w:t>
+            </w:r>
+          </w:p>
+        </w:tc>
+        <w:tc>
+          <w:tcPr>
+            <w:tcW w:w="1627" w:type="dxa"/>
+          </w:tcPr>
+          <w:p>
+            <w:pPr>
+              <w:rPr>
+                <w:rFonts w:ascii="Helvetica" w:hAnsi="Helvetica" w:cs="Helvetica"/>
+                <w:bCs/>
+                <w:color w:val="000000"/>
+                <w:szCs w:val="21"/>
+                <w:shd w:val="clear" w:color="auto" w:fill="FFFFFF"/>
+              </w:rPr>
+            </w:pPr>
+            <w:r>
+              <w:rPr>
+                <w:rFonts w:ascii="Helvetica" w:hAnsi="Helvetica" w:cs="Helvetica"/>
+                <w:color w:val="000000"/>
+                <w:sz w:val="18"/>
+                <w:szCs w:val="21"/>
+                <w:shd w:val="clear" w:color="auto" w:fill="FFFFFF"/>
+              </w:rPr>
+              <w:t>0.216666666666667</w:t>
+            </w:r>
+          </w:p>
+        </w:tc>
+        <w:tc>
+          <w:tcPr>
+            <w:tcW w:w="1467" w:type="dxa"/>
+          </w:tcPr>
+          <w:p>
+            <w:pPr>
+              <w:rPr>
+                <w:rFonts w:ascii="Helvetica" w:hAnsi="Helvetica" w:cs="Helvetica"/>
+                <w:bCs/>
+                <w:color w:val="000000"/>
+                <w:sz w:val="18"/>
+                <w:szCs w:val="21"/>
+                <w:shd w:val="clear" w:color="auto" w:fill="FFFFFF"/>
+              </w:rPr>
+            </w:pPr>
+            <w:r>
+              <w:rPr>
+                <w:rFonts w:ascii="Helvetica" w:hAnsi="Helvetica" w:cs="Helvetica"/>
+                <w:bCs/>
+                <w:color w:val="000000"/>
+                <w:sz w:val="18"/>
+                <w:szCs w:val="21"/>
+                <w:shd w:val="clear" w:color="auto" w:fill="FFFFFF"/>
+              </w:rPr>
+              <w:t>0.216666666666667</w:t>
+            </w:r>
+          </w:p>
+        </w:tc>
+      </w:tr>
+      <w:tr>
+        <w:tc>
+          <w:tcPr>
+            <w:tcW w:w="1952" w:type="dxa"/>
+          </w:tcPr>
+          <w:p>
+            <w:pPr>
+              <w:rPr>
+                <w:rStyle w:val="IntenseReference"/>
+                <w:b w:val="0"/>
+                <w:smallCaps w:val="0"/>
+                <w:color w:val="auto"/>
+                <w:u w:val="none"/>
+              </w:rPr>
+            </w:pPr>
+            <w:r>
+              <w:rPr>
+                <w:rStyle w:val="IntenseReference"/>
+                <w:b w:val="0"/>
+                <w:smallCaps w:val="0"/>
+                <w:color w:val="auto"/>
+                <w:u w:val="none"/>
+              </w:rPr>
+              <w:t xml:space="preserve">Ridge </w:t>
+            </w:r>
+            <w:proofErr w:type="spellStart"/>
+            <w:r>
+              <w:rPr>
+                <w:rStyle w:val="IntenseReference"/>
+                <w:b w:val="0"/>
+                <w:smallCaps w:val="0"/>
+                <w:color w:val="auto"/>
+                <w:u w:val="none"/>
+              </w:rPr>
+              <w:t>Regression</w:t>
+            </w:r>
+            <w:proofErr w:type="spellEnd"/>
+            <w:r>
+              <w:rPr>
+                <w:rStyle w:val="IntenseReference"/>
+                <w:b w:val="0"/>
+                <w:smallCaps w:val="0"/>
+                <w:color w:val="auto"/>
+                <w:u w:val="none"/>
+              </w:rPr>
+              <w:t xml:space="preserve"> </w:t>
+            </w:r>
+            <w:proofErr w:type="spellStart"/>
+            <w:r>
+              <w:rPr>
+                <w:rStyle w:val="IntenseReference"/>
+                <w:b w:val="0"/>
+                <w:smallCaps w:val="0"/>
+                <w:color w:val="auto"/>
+                <w:u w:val="none"/>
+              </w:rPr>
+              <w:t>Model</w:t>
+            </w:r>
+            <w:proofErr w:type="spellEnd"/>
+          </w:p>
+        </w:tc>
+        <w:tc>
+          <w:tcPr>
+            <w:tcW w:w="2492" w:type="dxa"/>
+          </w:tcPr>
+          <w:p>
+            <w:pPr>
+              <w:rPr>
+                <w:rFonts w:ascii="Helvetica" w:hAnsi="Helvetica" w:cs="Helvetica"/>
+                <w:bCs/>
+                <w:color w:val="000000"/>
+                <w:sz w:val="18"/>
+                <w:szCs w:val="21"/>
+                <w:shd w:val="clear" w:color="auto" w:fill="FFFFFF"/>
+              </w:rPr>
+            </w:pPr>
+            <w:r>
+              <w:rPr>
+                <w:rFonts w:ascii="Helvetica" w:hAnsi="Helvetica" w:cs="Helvetica"/>
+                <w:color w:val="000000"/>
+                <w:sz w:val="18"/>
+                <w:szCs w:val="21"/>
+                <w:shd w:val="clear" w:color="auto" w:fill="FFFFFF"/>
+              </w:rPr>
+              <w:t>0.792857142857143</w:t>
+            </w:r>
+          </w:p>
+        </w:tc>
+        <w:tc>
+          <w:tcPr>
+            <w:tcW w:w="1478" w:type="dxa"/>
+          </w:tcPr>
+          <w:p>
+            <w:pPr>
+              <w:rPr>
+                <w:rFonts w:ascii="Helvetica" w:hAnsi="Helvetica" w:cs="Helvetica"/>
+                <w:bCs/>
+                <w:color w:val="000000"/>
+                <w:sz w:val="18"/>
+                <w:szCs w:val="21"/>
+                <w:shd w:val="clear" w:color="auto" w:fill="FFFFFF"/>
+              </w:rPr>
+            </w:pPr>
+            <w:r>
+              <w:rPr>
+                <w:rFonts w:ascii="Helvetica" w:hAnsi="Helvetica" w:cs="Helvetica"/>
+                <w:color w:val="000000"/>
+                <w:sz w:val="18"/>
+                <w:szCs w:val="21"/>
+                <w:shd w:val="clear" w:color="auto" w:fill="FFFFFF"/>
+              </w:rPr>
+              <w:t>0.805555555555556</w:t>
+            </w:r>
+          </w:p>
+        </w:tc>
+        <w:tc>
+          <w:tcPr>
+            <w:tcW w:w="1627" w:type="dxa"/>
+          </w:tcPr>
+          <w:p>
+            <w:pPr>
+              <w:rPr>
+                <w:rFonts w:ascii="Helvetica" w:hAnsi="Helvetica" w:cs="Helvetica"/>
+                <w:bCs/>
+                <w:color w:val="000000"/>
+                <w:szCs w:val="21"/>
+                <w:shd w:val="clear" w:color="auto" w:fill="FFFFFF"/>
+              </w:rPr>
+            </w:pPr>
+            <w:r>
+              <w:rPr>
+                <w:rFonts w:ascii="Helvetica" w:hAnsi="Helvetica" w:cs="Helvetica"/>
+                <w:color w:val="000000"/>
+                <w:sz w:val="18"/>
+                <w:szCs w:val="21"/>
+                <w:shd w:val="clear" w:color="auto" w:fill="FFFFFF"/>
+              </w:rPr>
+              <w:t>0.207142857142857</w:t>
+            </w:r>
+          </w:p>
+        </w:tc>
+        <w:tc>
+          <w:tcPr>
+            <w:tcW w:w="1467" w:type="dxa"/>
+          </w:tcPr>
+          <w:p>
+            <w:pPr>
+              <w:rPr>
+                <w:rFonts w:ascii="Helvetica" w:hAnsi="Helvetica" w:cs="Helvetica"/>
+                <w:bCs/>
+                <w:color w:val="000000"/>
+                <w:sz w:val="18"/>
+                <w:szCs w:val="21"/>
+                <w:shd w:val="clear" w:color="auto" w:fill="FFFFFF"/>
+              </w:rPr>
+            </w:pPr>
+            <w:r>
+              <w:rPr>
+                <w:rFonts w:ascii="Helvetica" w:hAnsi="Helvetica" w:cs="Helvetica"/>
+                <w:color w:val="000000"/>
+                <w:sz w:val="18"/>
+                <w:szCs w:val="21"/>
+                <w:shd w:val="clear" w:color="auto" w:fill="FFFFFF"/>
+              </w:rPr>
+              <w:t>0.194444444444444</w:t>
+            </w:r>
+          </w:p>
+        </w:tc>
+      </w:tr>
+      <w:tr>
+        <w:tc>
+          <w:tcPr>
+            <w:tcW w:w="1952" w:type="dxa"/>
+          </w:tcPr>
+          <w:p>
+            <w:pPr>
+              <w:rPr>
+                <w:rStyle w:val="IntenseReference"/>
+                <w:b w:val="0"/>
+                <w:smallCaps w:val="0"/>
+                <w:color w:val="auto"/>
+                <w:u w:val="none"/>
+              </w:rPr>
+            </w:pPr>
+            <w:proofErr w:type="spellStart"/>
+            <w:r>
+              <w:rPr>
+                <w:rStyle w:val="IntenseReference"/>
+                <w:b w:val="0"/>
+                <w:smallCaps w:val="0"/>
+                <w:color w:val="auto"/>
+                <w:u w:val="none"/>
+              </w:rPr>
+              <w:t>Random</w:t>
+            </w:r>
+            <w:proofErr w:type="spellEnd"/>
+            <w:r>
+              <w:rPr>
+                <w:rStyle w:val="IntenseReference"/>
+                <w:b w:val="0"/>
+                <w:smallCaps w:val="0"/>
+                <w:color w:val="auto"/>
+                <w:u w:val="none"/>
+              </w:rPr>
+              <w:t xml:space="preserve"> Forest</w:t>
+            </w:r>
+          </w:p>
+        </w:tc>
+        <w:tc>
+          <w:tcPr>
+            <w:tcW w:w="2492" w:type="dxa"/>
+          </w:tcPr>
+          <w:p>
+            <w:pPr>
+              <w:rPr>
+                <w:rFonts w:ascii="Helvetica" w:hAnsi="Helvetica" w:cs="Helvetica"/>
+                <w:bCs/>
+                <w:color w:val="000000"/>
+                <w:szCs w:val="21"/>
+                <w:shd w:val="clear" w:color="auto" w:fill="FFFFFF"/>
+              </w:rPr>
+            </w:pPr>
+            <w:r>
+              <w:rPr>
+                <w:rFonts w:ascii="Helvetica" w:hAnsi="Helvetica" w:cs="Helvetica"/>
+                <w:color w:val="000000"/>
+                <w:sz w:val="18"/>
+                <w:szCs w:val="21"/>
+                <w:shd w:val="clear" w:color="auto" w:fill="FFFFFF"/>
+              </w:rPr>
+              <w:t>0.857142857142857</w:t>
+            </w:r>
+          </w:p>
+        </w:tc>
+        <w:tc>
+          <w:tcPr>
+            <w:tcW w:w="1478" w:type="dxa"/>
+          </w:tcPr>
+          <w:p>
+            <w:pPr>
+              <w:rPr>
+                <w:rFonts w:ascii="Helvetica" w:hAnsi="Helvetica" w:cs="Helvetica"/>
+                <w:bCs/>
+                <w:color w:val="000000"/>
+                <w:szCs w:val="21"/>
+                <w:shd w:val="clear" w:color="auto" w:fill="FFFFFF"/>
+              </w:rPr>
+            </w:pPr>
+            <w:r>
+              <w:rPr>
+                <w:rFonts w:ascii="Helvetica" w:hAnsi="Helvetica" w:cs="Helvetica"/>
+                <w:bCs/>
+                <w:color w:val="000000"/>
+                <w:szCs w:val="21"/>
+                <w:shd w:val="clear" w:color="auto" w:fill="FFFFFF"/>
+              </w:rPr>
+              <w:t>0</w:t>
+            </w:r>
+            <w:r>
+              <w:rPr>
+                <w:rFonts w:ascii="Helvetica" w:hAnsi="Helvetica" w:cs="Helvetica"/>
+                <w:color w:val="000000"/>
+                <w:szCs w:val="21"/>
+                <w:shd w:val="clear" w:color="auto" w:fill="FFFFFF"/>
+              </w:rPr>
+              <w:t>.8</w:t>
+            </w:r>
+          </w:p>
+        </w:tc>
+        <w:tc>
+          <w:tcPr>
+            <w:tcW w:w="1627" w:type="dxa"/>
+          </w:tcPr>
+          <w:p>
+            <w:pPr>
+              <w:rPr>
+                <w:rFonts w:ascii="Helvetica" w:hAnsi="Helvetica" w:cs="Helvetica"/>
+                <w:bCs/>
+                <w:color w:val="000000"/>
+                <w:sz w:val="18"/>
+                <w:szCs w:val="21"/>
+                <w:shd w:val="clear" w:color="auto" w:fill="FFFFFF"/>
+              </w:rPr>
+            </w:pPr>
+            <w:r>
+              <w:rPr>
+                <w:rFonts w:ascii="Helvetica" w:hAnsi="Helvetica" w:cs="Helvetica"/>
+                <w:color w:val="000000"/>
+                <w:sz w:val="18"/>
+                <w:szCs w:val="21"/>
+                <w:shd w:val="clear" w:color="auto" w:fill="FFFFFF"/>
+              </w:rPr>
+              <w:t>0.142857142857143</w:t>
+            </w:r>
+          </w:p>
+        </w:tc>
+        <w:tc>
+          <w:tcPr>
+            <w:tcW w:w="1467" w:type="dxa"/>
+          </w:tcPr>
+          <w:p>
+            <w:pPr>
+              <w:rPr>
+                <w:rFonts w:ascii="Helvetica" w:hAnsi="Helvetica" w:cs="Helvetica"/>
+                <w:bCs/>
+                <w:color w:val="000000"/>
+                <w:szCs w:val="21"/>
+                <w:shd w:val="clear" w:color="auto" w:fill="FFFFFF"/>
+              </w:rPr>
+            </w:pPr>
+            <w:r>
+              <w:rPr>
+                <w:rFonts w:ascii="Helvetica" w:hAnsi="Helvetica" w:cs="Helvetica"/>
+                <w:bCs/>
+                <w:color w:val="000000"/>
+                <w:szCs w:val="21"/>
+                <w:shd w:val="clear" w:color="auto" w:fill="FFFFFF"/>
+              </w:rPr>
+              <w:t>0.2</w:t>
+            </w:r>
+          </w:p>
+        </w:tc>
+      </w:tr>
+    </w:tbl>
+    <w:p>
+      <w:pPr>
+        <w:rPr>
+          <w:rStyle w:val="IntenseReference"/>
+          <w:b w:val="0"/>
+          <w:smallCaps w:val="0"/>
+          <w:color w:val="auto"/>
+          <w:u w:val="none"/>
+        </w:rPr>
+      </w:pPr>
+    </w:p>
+    <w:p>
+      <w:pPr>
+        <w:pStyle w:val="Heading1"/>
+        <w:rPr>
+          <w:rStyle w:val="IntenseReference"/>
+          <w:b/>
+          <w:smallCaps w:val="0"/>
+          <w:color w:val="auto"/>
+          <w:u w:val="none"/>
+        </w:rPr>
+      </w:pPr>
+      <w:proofErr w:type="spellStart"/>
+      <w:r>
+        <w:rPr>
+          <w:rStyle w:val="IntenseReference"/>
+          <w:b/>
+          <w:smallCaps w:val="0"/>
+          <w:color w:val="auto"/>
+          <w:u w:val="none"/>
+        </w:rPr>
+        <w:t>Sentiment</w:t>
       </w:r>
       <w:proofErr w:type="spellEnd"/>
       <w:r>
@@ -1757,6 +2719,25 @@
       <w:lang w:val="es-EC"/>
     </w:rPr>
   </w:style>
+  <w:style w:type="table" w:styleId="TableGrid">
+    <w:name w:val="Table Grid"/>
+    <w:basedOn w:val="TableNormal"/>
+    <w:uiPriority w:val="59"/>
+    <w:rsid w:val="00567CE8"/>
+    <w:pPr>
+      <w:spacing w:after="0" w:line="240" w:lineRule="auto"/>
+    </w:pPr>
+    <w:tblPr>
+      <w:tblBorders>
+        <w:top w:val="single" w:sz="4" w:space="0" w:color="auto"/>
+        <w:left w:val="single" w:sz="4" w:space="0" w:color="auto"/>
+        <w:bottom w:val="single" w:sz="4" w:space="0" w:color="auto"/>
+        <w:right w:val="single" w:sz="4" w:space="0" w:color="auto"/>
+        <w:insideH w:val="single" w:sz="4" w:space="0" w:color="auto"/>
+        <w:insideV w:val="single" w:sz="4" w:space="0" w:color="auto"/>
+      </w:tblBorders>
+    </w:tblPr>
+  </w:style>
 </w:styles>
 </file>
 
@@ -1916,6 +2897,13 @@
     <w:pitch w:val="variable"/>
     <w:sig w:usb0="00000687" w:usb1="00000000" w:usb2="00000000" w:usb3="00000000" w:csb0="0000009F" w:csb1="00000000"/>
   </w:font>
+  <w:font w:name="Helvetica">
+    <w:panose1 w:val="020B0604020202020204"/>
+    <w:charset w:val="00"/>
+    <w:family w:val="swiss"/>
+    <w:pitch w:val="variable"/>
+    <w:sig w:usb0="E0002EFF" w:usb1="C000785B" w:usb2="00000009" w:usb3="00000000" w:csb0="000001FF" w:csb1="00000000"/>
+  </w:font>
   <w:font w:name="Calibri Light">
     <w:panose1 w:val="020F0302020204030204"/>
     <w:charset w:val="00"/>
@@ -1942,6 +2930,8 @@
   </w:compat>
   <w:rsids>
     <w:rsidRoot w:val="00C260A7"/>
+    <w:rsid w:val="008960F3"/>
+    <w:rsid w:val="008F438F"/>
     <w:rsid w:val="00C260A7"/>
     <w:rsid w:val="00D97230"/>
   </w:rsids>
@@ -2723,7 +3713,7 @@
 </file>
 
 <file path=customXml/itemProps2.xml><?xml version="1.0" encoding="utf-8"?>
-<ds:datastoreItem xmlns:ds="http://schemas.openxmlformats.org/officeDocument/2006/customXml" ds:itemID="{BEDE50CE-1496-4335-8577-524DF067BF02}">
+<ds:datastoreItem xmlns:ds="http://schemas.openxmlformats.org/officeDocument/2006/customXml" ds:itemID="{1375A147-7A03-4400-B9A0-6DB5A8FBC848}">
   <ds:schemaRefs>
     <ds:schemaRef ds:uri="http://schemas.openxmlformats.org/officeDocument/2006/bibliography"/>
   </ds:schemaRefs>

</xml_diff>

<commit_message>
Justificación y trabajos relacionados al sentiment analyze usado en nuestra research
</commit_message>
<xml_diff>
--- a/Informe Proyecto Final.docx
+++ b/Informe Proyecto Final.docx
@@ -1647,6 +1647,182 @@
       <w:proofErr w:type="spellEnd"/>
     </w:p>
     <w:p>
+      <w:r>
+        <w:rPr>
+          <w:rStyle w:val="IntenseReference"/>
+          <w:b w:val="0"/>
+          <w:smallCaps w:val="0"/>
+          <w:color w:val="auto"/>
+          <w:u w:val="none"/>
+        </w:rPr>
+        <w:t xml:space="preserve">En trabajos anteriores se ha trabajado con el análisis de sentimiento de tweets vía análisis de texto, mejor conocido como </w:t>
+      </w:r>
+      <w:proofErr w:type="spellStart"/>
+      <w:r>
+        <w:rPr>
+          <w:rStyle w:val="IntenseReference"/>
+          <w:b w:val="0"/>
+          <w:smallCaps w:val="0"/>
+          <w:color w:val="auto"/>
+          <w:u w:val="none"/>
+        </w:rPr>
+        <w:t>text</w:t>
+      </w:r>
+      <w:proofErr w:type="spellEnd"/>
+      <w:r>
+        <w:rPr>
+          <w:rStyle w:val="IntenseReference"/>
+          <w:b w:val="0"/>
+          <w:smallCaps w:val="0"/>
+          <w:color w:val="auto"/>
+          <w:u w:val="none"/>
+        </w:rPr>
+        <w:t xml:space="preserve"> </w:t>
+      </w:r>
+      <w:proofErr w:type="spellStart"/>
+      <w:r>
+        <w:rPr>
+          <w:rStyle w:val="IntenseReference"/>
+          <w:b w:val="0"/>
+          <w:smallCaps w:val="0"/>
+          <w:color w:val="auto"/>
+          <w:u w:val="none"/>
+        </w:rPr>
+        <w:t>mining</w:t>
+      </w:r>
+      <w:proofErr w:type="spellEnd"/>
+      <w:r>
+        <w:rPr>
+          <w:rStyle w:val="IntenseReference"/>
+          <w:b w:val="0"/>
+          <w:smallCaps w:val="0"/>
+          <w:color w:val="auto"/>
+          <w:u w:val="none"/>
+        </w:rPr>
+        <w:t>; donde una de las tareas básicas es poder clasificar un tweet en específico como positivo, negativo o neutral respecto a algún tópico particular</w:t>
+      </w:r>
+      <w:r>
+        <w:rPr>
+          <w:rStyle w:val="IntenseReference"/>
+          <w:b w:val="0"/>
+          <w:smallCaps w:val="0"/>
+          <w:color w:val="auto"/>
+          <w:u w:val="none"/>
+        </w:rPr>
+        <w:t xml:space="preserve">. Tal es el caso de </w:t>
+      </w:r>
+      <w:r>
+        <w:t xml:space="preserve">SemEval-2017 </w:t>
+      </w:r>
+      <w:proofErr w:type="spellStart"/>
+      <w:r>
+        <w:t>Task</w:t>
+      </w:r>
+      <w:proofErr w:type="spellEnd"/>
+      <w:r>
+        <w:t xml:space="preserve"> 4: </w:t>
+      </w:r>
+      <w:proofErr w:type="spellStart"/>
+      <w:r>
+        <w:t>Sentiment</w:t>
+      </w:r>
+      <w:proofErr w:type="spellEnd"/>
+      <w:r>
+        <w:t xml:space="preserve"> </w:t>
+      </w:r>
+      <w:proofErr w:type="spellStart"/>
+      <w:r>
+        <w:t>Analysis</w:t>
+      </w:r>
+      <w:proofErr w:type="spellEnd"/>
+      <w:r>
+        <w:t xml:space="preserve"> in Twitter</w:t>
+      </w:r>
+      <w:r>
+        <w:t xml:space="preserve">. </w:t>
+      </w:r>
+      <w:bookmarkStart w:id="0" w:name="_GoBack"/>
+      <w:r>
+        <w:t xml:space="preserve">Este análisis también se da en </w:t>
+      </w:r>
+      <w:r>
+        <w:t xml:space="preserve">Twitter </w:t>
+      </w:r>
+      <w:proofErr w:type="spellStart"/>
+      <w:r>
+        <w:t>Sentiment</w:t>
+      </w:r>
+      <w:proofErr w:type="spellEnd"/>
+      <w:r>
+        <w:t xml:space="preserve"> </w:t>
+      </w:r>
+      <w:proofErr w:type="spellStart"/>
+      <w:r>
+        <w:t>Analysis</w:t>
+      </w:r>
+      <w:proofErr w:type="spellEnd"/>
+      <w:r>
+        <w:t xml:space="preserve">: </w:t>
+      </w:r>
+      <w:proofErr w:type="spellStart"/>
+      <w:proofErr w:type="gramStart"/>
+      <w:r>
+        <w:t>The</w:t>
+      </w:r>
+      <w:proofErr w:type="spellEnd"/>
+      <w:r>
+        <w:t xml:space="preserve"> Good </w:t>
+      </w:r>
+      <w:proofErr w:type="spellStart"/>
+      <w:r>
+        <w:t>the</w:t>
+      </w:r>
+      <w:proofErr w:type="spellEnd"/>
+      <w:r>
+        <w:t xml:space="preserve"> </w:t>
+      </w:r>
+      <w:proofErr w:type="spellStart"/>
+      <w:r>
+        <w:t>Bad</w:t>
+      </w:r>
+      <w:proofErr w:type="spellEnd"/>
+      <w:r>
+        <w:t xml:space="preserve"> and </w:t>
+      </w:r>
+      <w:proofErr w:type="spellStart"/>
+      <w:r>
+        <w:t>the</w:t>
+      </w:r>
+      <w:proofErr w:type="spellEnd"/>
+      <w:r>
+        <w:t xml:space="preserve"> OMG</w:t>
+      </w:r>
+      <w:r>
+        <w:t>!</w:t>
+      </w:r>
+      <w:proofErr w:type="gramEnd"/>
+      <w:r>
+        <w:t xml:space="preserve"> Sin </w:t>
+      </w:r>
+      <w:proofErr w:type="gramStart"/>
+      <w:r>
+        <w:t>embargo</w:t>
+      </w:r>
+      <w:proofErr w:type="gramEnd"/>
+      <w:r>
+        <w:t xml:space="preserve"> en este trabajo el análisis se lleva a cabo a través de </w:t>
+      </w:r>
+      <w:proofErr w:type="spellStart"/>
+      <w:r>
+        <w:t>features</w:t>
+      </w:r>
+      <w:proofErr w:type="spellEnd"/>
+      <w:r>
+        <w:t xml:space="preserve"> lingüísticos </w:t>
+      </w:r>
+      <w:bookmarkEnd w:id="0"/>
+    </w:p>
+    <w:p>
       <w:pPr>
         <w:rPr>
           <w:rStyle w:val="IntenseReference"/>
@@ -1656,8 +1832,6 @@
           <w:u w:val="none"/>
         </w:rPr>
       </w:pPr>
-      <w:bookmarkStart w:id="0" w:name="_GoBack"/>
-      <w:bookmarkEnd w:id="0"/>
     </w:p>
     <w:sectPr>
       <w:type w:val="continuous"/>
@@ -2930,6 +3104,7 @@
   </w:compat>
   <w:rsids>
     <w:rsidRoot w:val="00C260A7"/>
+    <w:rsid w:val="000576DE"/>
     <w:rsid w:val="008960F3"/>
     <w:rsid w:val="008F438F"/>
     <w:rsid w:val="00C260A7"/>
@@ -3713,7 +3888,7 @@
 </file>
 
 <file path=customXml/itemProps2.xml><?xml version="1.0" encoding="utf-8"?>
-<ds:datastoreItem xmlns:ds="http://schemas.openxmlformats.org/officeDocument/2006/customXml" ds:itemID="{1375A147-7A03-4400-B9A0-6DB5A8FBC848}">
+<ds:datastoreItem xmlns:ds="http://schemas.openxmlformats.org/officeDocument/2006/customXml" ds:itemID="{84EB5B43-FE4F-4C1C-BEA4-12A691637102}">
   <ds:schemaRefs>
     <ds:schemaRef ds:uri="http://schemas.openxmlformats.org/officeDocument/2006/bibliography"/>
   </ds:schemaRefs>

</xml_diff>

<commit_message>
ROC curve comparison betwwen all models
</commit_message>
<xml_diff>
--- a/Informe Proyecto Final.docx
+++ b/Informe Proyecto Final.docx
@@ -1588,6 +1588,162 @@
           </w:p>
         </w:tc>
       </w:tr>
+      <w:tr>
+        <w:tc>
+          <w:tcPr>
+            <w:tcW w:w="1952" w:type="dxa"/>
+          </w:tcPr>
+          <w:p>
+            <w:pPr>
+              <w:rPr>
+                <w:rStyle w:val="IntenseReference"/>
+                <w:b w:val="0"/>
+                <w:smallCaps w:val="0"/>
+                <w:color w:val="auto"/>
+                <w:u w:val="none"/>
+              </w:rPr>
+            </w:pPr>
+            <w:proofErr w:type="spellStart"/>
+            <w:r>
+              <w:rPr>
+                <w:rStyle w:val="IntenseReference"/>
+                <w:b w:val="0"/>
+                <w:smallCaps w:val="0"/>
+                <w:color w:val="auto"/>
+                <w:u w:val="none"/>
+              </w:rPr>
+              <w:t>Gradient</w:t>
+            </w:r>
+            <w:proofErr w:type="spellEnd"/>
+            <w:r>
+              <w:rPr>
+                <w:rStyle w:val="IntenseReference"/>
+                <w:b w:val="0"/>
+                <w:smallCaps w:val="0"/>
+                <w:color w:val="auto"/>
+                <w:u w:val="none"/>
+              </w:rPr>
+              <w:t xml:space="preserve"> </w:t>
+            </w:r>
+            <w:proofErr w:type="spellStart"/>
+            <w:r>
+              <w:rPr>
+                <w:rStyle w:val="IntenseReference"/>
+                <w:b w:val="0"/>
+                <w:smallCaps w:val="0"/>
+                <w:color w:val="auto"/>
+                <w:u w:val="none"/>
+              </w:rPr>
+              <w:t>Boosting</w:t>
+            </w:r>
+            <w:proofErr w:type="spellEnd"/>
+          </w:p>
+        </w:tc>
+        <w:tc>
+          <w:tcPr>
+            <w:tcW w:w="2492" w:type="dxa"/>
+          </w:tcPr>
+          <w:p>
+            <w:pPr>
+              <w:rPr>
+                <w:rFonts w:ascii="Helvetica" w:hAnsi="Helvetica" w:cs="Helvetica"/>
+                <w:color w:val="000000"/>
+                <w:sz w:val="18"/>
+                <w:szCs w:val="21"/>
+                <w:shd w:val="clear" w:color="auto" w:fill="FFFFFF"/>
+              </w:rPr>
+            </w:pPr>
+            <w:r>
+              <w:rPr>
+                <w:rFonts w:ascii="Helvetica" w:hAnsi="Helvetica" w:cs="Helvetica"/>
+                <w:color w:val="000000"/>
+                <w:sz w:val="18"/>
+                <w:szCs w:val="21"/>
+                <w:shd w:val="clear" w:color="auto" w:fill="FFFFFF"/>
+              </w:rPr>
+              <w:t>0.823809523809524</w:t>
+            </w:r>
+          </w:p>
+        </w:tc>
+        <w:tc>
+          <w:tcPr>
+            <w:tcW w:w="1478" w:type="dxa"/>
+          </w:tcPr>
+          <w:p>
+            <w:pPr>
+              <w:rPr>
+                <w:rFonts w:ascii="Helvetica" w:hAnsi="Helvetica" w:cs="Helvetica"/>
+                <w:bCs/>
+                <w:color w:val="000000"/>
+                <w:szCs w:val="21"/>
+                <w:shd w:val="clear" w:color="auto" w:fill="FFFFFF"/>
+              </w:rPr>
+            </w:pPr>
+            <w:r>
+              <w:rPr>
+                <w:rFonts w:ascii="Helvetica" w:hAnsi="Helvetica" w:cs="Helvetica"/>
+                <w:color w:val="000000"/>
+                <w:sz w:val="18"/>
+                <w:szCs w:val="21"/>
+                <w:shd w:val="clear" w:color="auto" w:fill="FFFFFF"/>
+              </w:rPr>
+              <w:t>0.783333333333333</w:t>
+            </w:r>
+          </w:p>
+        </w:tc>
+        <w:tc>
+          <w:tcPr>
+            <w:tcW w:w="1627" w:type="dxa"/>
+          </w:tcPr>
+          <w:p>
+            <w:pPr>
+              <w:rPr>
+                <w:rFonts w:ascii="Helvetica" w:hAnsi="Helvetica" w:cs="Helvetica"/>
+                <w:color w:val="000000"/>
+                <w:sz w:val="18"/>
+                <w:szCs w:val="21"/>
+                <w:shd w:val="clear" w:color="auto" w:fill="FFFFFF"/>
+              </w:rPr>
+            </w:pPr>
+            <w:r>
+              <w:rPr>
+                <w:rFonts w:ascii="Helvetica" w:hAnsi="Helvetica" w:cs="Helvetica"/>
+                <w:color w:val="000000"/>
+                <w:sz w:val="18"/>
+                <w:szCs w:val="21"/>
+                <w:shd w:val="clear" w:color="auto" w:fill="FFFFFF"/>
+              </w:rPr>
+              <w:t>0.176190476190476</w:t>
+            </w:r>
+          </w:p>
+        </w:tc>
+        <w:tc>
+          <w:tcPr>
+            <w:tcW w:w="1467" w:type="dxa"/>
+          </w:tcPr>
+          <w:p>
+            <w:pPr>
+              <w:rPr>
+                <w:rFonts w:ascii="Helvetica" w:hAnsi="Helvetica" w:cs="Helvetica"/>
+                <w:bCs/>
+                <w:color w:val="000000"/>
+                <w:szCs w:val="21"/>
+                <w:shd w:val="clear" w:color="auto" w:fill="FFFFFF"/>
+              </w:rPr>
+            </w:pPr>
+            <w:r>
+              <w:rPr>
+                <w:rFonts w:ascii="Helvetica" w:hAnsi="Helvetica" w:cs="Helvetica"/>
+                <w:color w:val="000000"/>
+                <w:sz w:val="18"/>
+                <w:szCs w:val="21"/>
+                <w:shd w:val="clear" w:color="auto" w:fill="FFFFFF"/>
+              </w:rPr>
+              <w:t>0.216666666666667</w:t>
+            </w:r>
+          </w:p>
+        </w:tc>
+      </w:tr>
     </w:tbl>
     <w:p>
       <w:pPr>
@@ -1736,17 +1892,7 @@
       </w:r>
       <w:proofErr w:type="spellEnd"/>
       <w:r>
-        <w:t xml:space="preserve"> in Twitter</w:t>
-      </w:r>
-      <w:r>
-        <w:t xml:space="preserve">. </w:t>
-      </w:r>
-      <w:bookmarkStart w:id="0" w:name="_GoBack"/>
-      <w:r>
-        <w:t xml:space="preserve">Este análisis también se da en </w:t>
-      </w:r>
-      <w:r>
-        <w:t xml:space="preserve">Twitter </w:t>
+        <w:t xml:space="preserve"> in Twitter. Este análisis también se da en Twitter </w:t>
       </w:r>
       <w:proofErr w:type="spellStart"/>
       <w:r>
@@ -1795,10 +1941,7 @@
       </w:r>
       <w:proofErr w:type="spellEnd"/>
       <w:r>
-        <w:t xml:space="preserve"> OMG</w:t>
-      </w:r>
-      <w:r>
-        <w:t>!</w:t>
+        <w:t xml:space="preserve"> OMG!</w:t>
       </w:r>
       <w:proofErr w:type="gramEnd"/>
       <w:r>
@@ -1819,6 +1962,57 @@
       <w:proofErr w:type="spellEnd"/>
       <w:r>
         <w:t xml:space="preserve"> lingüísticos </w:t>
+      </w:r>
+    </w:p>
+    <w:p/>
+    <w:p>
+      <w:bookmarkStart w:id="0" w:name="_GoBack"/>
+      <w:r>
+        <w:rPr>
+          <w:noProof/>
+        </w:rPr>
+        <w:lastRenderedPageBreak/>
+        <w:drawing>
+          <wp:inline distT="0" distB="0" distL="0" distR="0" wp14:anchorId="5B0B64CF" wp14:editId="089B35BB">
+            <wp:extent cx="5731510" cy="5731510"/>
+            <wp:effectExtent l="0" t="0" r="2540" b="2540"/>
+            <wp:docPr id="1" name="Picture 1"/>
+            <wp:cNvGraphicFramePr>
+              <a:graphicFrameLocks xmlns:a="http://schemas.openxmlformats.org/drawingml/2006/main" noChangeAspect="1"/>
+            </wp:cNvGraphicFramePr>
+            <a:graphic xmlns:a="http://schemas.openxmlformats.org/drawingml/2006/main">
+              <a:graphicData uri="http://schemas.openxmlformats.org/drawingml/2006/picture">
+                <pic:pic xmlns:pic="http://schemas.openxmlformats.org/drawingml/2006/picture">
+                  <pic:nvPicPr>
+                    <pic:cNvPr id="1" name="ROC_comparison.png"/>
+                    <pic:cNvPicPr/>
+                  </pic:nvPicPr>
+                  <pic:blipFill>
+                    <a:blip r:embed="rId7">
+                      <a:extLst>
+                        <a:ext uri="{28A0092B-C50C-407E-A947-70E740481C1C}">
+                          <a14:useLocalDpi xmlns:a14="http://schemas.microsoft.com/office/drawing/2010/main" val="0"/>
+                        </a:ext>
+                      </a:extLst>
+                    </a:blip>
+                    <a:stretch>
+                      <a:fillRect/>
+                    </a:stretch>
+                  </pic:blipFill>
+                  <pic:spPr>
+                    <a:xfrm>
+                      <a:off x="0" y="0"/>
+                      <a:ext cx="5731510" cy="5731510"/>
+                    </a:xfrm>
+                    <a:prstGeom prst="rect">
+                      <a:avLst/>
+                    </a:prstGeom>
+                  </pic:spPr>
+                </pic:pic>
+              </a:graphicData>
+            </a:graphic>
+          </wp:inline>
+        </w:drawing>
       </w:r>
       <w:bookmarkEnd w:id="0"/>
     </w:p>
@@ -3107,6 +3301,7 @@
     <w:rsid w:val="000576DE"/>
     <w:rsid w:val="008960F3"/>
     <w:rsid w:val="008F438F"/>
+    <w:rsid w:val="00AB72C9"/>
     <w:rsid w:val="00C260A7"/>
     <w:rsid w:val="00D97230"/>
   </w:rsids>
@@ -3888,7 +4083,7 @@
 </file>
 
 <file path=customXml/itemProps2.xml><?xml version="1.0" encoding="utf-8"?>
-<ds:datastoreItem xmlns:ds="http://schemas.openxmlformats.org/officeDocument/2006/customXml" ds:itemID="{84EB5B43-FE4F-4C1C-BEA4-12A691637102}">
+<ds:datastoreItem xmlns:ds="http://schemas.openxmlformats.org/officeDocument/2006/customXml" ds:itemID="{667144EB-1C94-475E-8502-93C860117A69}">
   <ds:schemaRefs>
     <ds:schemaRef ds:uri="http://schemas.openxmlformats.org/officeDocument/2006/bibliography"/>
   </ds:schemaRefs>

</xml_diff>